<commit_message>
Added basic support for filters.
</commit_message>
<xml_diff>
--- a/tests/data/template.docx
+++ b/tests/data/template.docx
@@ -9,8 +9,47 @@
       <w:r>
         <w:t>{nadpis}</w:t>
       </w:r>
+      <w:r>
+        <w:t xml:space="preserve"> – {$date</w:t>
+      </w:r>
+      <w:r>
+        <w:t xml:space="preserve"> </w:t>
+      </w:r>
+      <w:r>
+        <w:t>|</w:t>
+      </w:r>
+      <w:r>
+        <w:t xml:space="preserve"> </w:t>
+      </w:r>
+      <w:r>
+        <w:t xml:space="preserve">date *d-m-Y H:i:s* </w:t>
+      </w:r>
+      <w:r>
+        <w:t>}</w:t>
+      </w:r>
     </w:p>
     <w:p/>
+    <w:p>
+      <w:r>
+        <w:t>{$number|number eu</w:t>
+      </w:r>
+      <w:r>
+        <w:t xml:space="preserve"> </w:t>
+      </w:r>
+      <w:bookmarkStart w:id="0" w:name="_GoBack"/>
+      <w:bookmarkEnd w:id="0"/>
+      <w:r>
+        <w:t>4</w:t>
+      </w:r>
+      <w:r>
+        <w:t>}</w:t>
+      </w:r>
+    </w:p>
+    <w:p>
+      <w:r>
+        <w:t>{$date|date $format}</w:t>
+      </w:r>
+    </w:p>
     <w:p>
       <w:r>
         <w:t>{foreach items as item}</w:t>
@@ -163,8 +202,6 @@
           <w:noProof/>
         </w:rPr>
       </w:pPr>
-      <w:bookmarkStart w:id="0" w:name="_GoBack"/>
-      <w:bookmarkEnd w:id="0"/>
     </w:p>
     <w:sectPr>
       <w:pgSz w:w="11906" w:h="16838"/>

</xml_diff>

<commit_message>
Added support for converting documents to PDF
</commit_message>
<xml_diff>
--- a/tests/data/template.docx
+++ b/tests/data/template.docx
@@ -36,8 +36,6 @@
       <w:r>
         <w:t xml:space="preserve"> </w:t>
       </w:r>
-      <w:bookmarkStart w:id="0" w:name="_GoBack"/>
-      <w:bookmarkEnd w:id="0"/>
       <w:r>
         <w:t>4</w:t>
       </w:r>
@@ -46,10 +44,12 @@
       </w:r>
     </w:p>
     <w:p>
+      <w:bookmarkStart w:id="0" w:name="_GoBack"/>
       <w:r>
         <w:t>{$date|date $format}</w:t>
       </w:r>
     </w:p>
+    <w:bookmarkEnd w:id="0"/>
     <w:p>
       <w:r>
         <w:t>{foreach items as item}</w:t>

</xml_diff>